<commit_message>
230710 - BLTAnh - New resources
</commit_message>
<xml_diff>
--- a/Docs/Template#2-ThietKe-Compact.docx
+++ b/Docs/Template#2-ThietKe-Compact.docx
@@ -11,6 +11,14 @@
           <w:sz w:val="44"/>
         </w:rPr>
       </w:pPr>
+      <w:r>
+        <w:rPr>
+          <w:rFonts w:cs="Segoe UI"/>
+          <w:b/>
+          <w:sz w:val="44"/>
+        </w:rPr>
+        <w:t xml:space="preserve"> </w:t>
+      </w:r>
       <w:r>
         <w:rPr>
           <w:rFonts w:cs="Segoe UI"/>
@@ -8025,7 +8033,6 @@
           <w:iCs/>
           <w:lang w:val="vi-VN"/>
         </w:rPr>
-        <w:lastRenderedPageBreak/>
         <w:br w:type="page"/>
       </w:r>
     </w:p>
@@ -8050,6 +8057,7 @@
           <w:iCs/>
           <w:lang w:val="vi-VN"/>
         </w:rPr>
+        <w:lastRenderedPageBreak/>
         <w:t>Bảng Trận đấu</w:t>
       </w:r>
       <w:r>

</xml_diff>